<commit_message>
Actualización de guías de Organismos
</commit_message>
<xml_diff>
--- a/PDRMYE/GUÍAS RÁPIDAS/ORG/INTRODUCCIÓN A LA PLATAFORMA.docx
+++ b/PDRMYE/GUÍAS RÁPIDAS/ORG/INTRODUCCIÓN A LA PLATAFORMA.docx
@@ -6594,16 +6594,16 @@
         <mc:AlternateContent>
           <mc:Choice Requires="wps">
             <w:drawing>
-              <wp:anchor distT="0" distB="0" distL="114300" distR="114300" simplePos="0" relativeHeight="251964416" behindDoc="0" locked="0" layoutInCell="1" allowOverlap="1" wp14:anchorId="07A4B5AF" wp14:editId="4C9FF4E8">
+              <wp:anchor distT="0" distB="0" distL="114300" distR="114300" simplePos="0" relativeHeight="251964416" behindDoc="0" locked="0" layoutInCell="1" allowOverlap="1" wp14:anchorId="07A4B5AF" wp14:editId="6A4E19AC">
                 <wp:simplePos x="0" y="0"/>
                 <wp:positionH relativeFrom="margin">
-                  <wp:posOffset>1370330</wp:posOffset>
+                  <wp:posOffset>1368867</wp:posOffset>
                 </wp:positionH>
                 <wp:positionV relativeFrom="paragraph">
-                  <wp:posOffset>397038</wp:posOffset>
+                  <wp:posOffset>477051</wp:posOffset>
                 </wp:positionV>
-                <wp:extent cx="2562225" cy="352425"/>
-                <wp:effectExtent l="19050" t="19050" r="28575" b="28575"/>
+                <wp:extent cx="2562225" cy="272912"/>
+                <wp:effectExtent l="19050" t="19050" r="28575" b="13335"/>
                 <wp:wrapNone/>
                 <wp:docPr id="48" name="Rectángulo 48"/>
                 <wp:cNvGraphicFramePr/>
@@ -6614,7 +6614,7 @@
                       <wps:spPr>
                         <a:xfrm>
                           <a:off x="0" y="0"/>
-                          <a:ext cx="2562225" cy="352425"/>
+                          <a:ext cx="2562225" cy="272912"/>
                         </a:xfrm>
                         <a:prstGeom prst="rect">
                           <a:avLst/>
@@ -6660,7 +6660,7 @@
           </mc:Choice>
           <mc:Fallback>
             <w:pict>
-              <v:rect w14:anchorId="61CD08E8" id="Rectángulo 48" o:spid="_x0000_s1026" style="position:absolute;margin-left:107.9pt;margin-top:31.25pt;width:201.75pt;height:27.75pt;z-index:251964416;visibility:visible;mso-wrap-style:square;mso-width-percent:0;mso-height-percent:0;mso-wrap-distance-left:9pt;mso-wrap-distance-top:0;mso-wrap-distance-right:9pt;mso-wrap-distance-bottom:0;mso-position-horizontal:absolute;mso-position-horizontal-relative:margin;mso-position-vertical:absolute;mso-position-vertical-relative:text;mso-width-percent:0;mso-height-percent:0;mso-width-relative:margin;mso-height-relative:margin;v-text-anchor:middle" o:gfxdata="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" filled="f" strokecolor="red" strokeweight="2.25pt">
+              <v:rect w14:anchorId="00BFE10F" id="Rectángulo 48" o:spid="_x0000_s1026" style="position:absolute;margin-left:107.8pt;margin-top:37.55pt;width:201.75pt;height:21.5pt;z-index:251964416;visibility:visible;mso-wrap-style:square;mso-width-percent:0;mso-height-percent:0;mso-wrap-distance-left:9pt;mso-wrap-distance-top:0;mso-wrap-distance-right:9pt;mso-wrap-distance-bottom:0;mso-position-horizontal:absolute;mso-position-horizontal-relative:margin;mso-position-vertical:absolute;mso-position-vertical-relative:text;mso-width-percent:0;mso-height-percent:0;mso-width-relative:margin;mso-height-relative:margin;v-text-anchor:middle" o:gfxdata="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" filled="f" strokecolor="red" strokeweight="2.25pt">
                 <w10:wrap anchorx="margin"/>
               </v:rect>
             </w:pict>
@@ -12443,8 +12443,6 @@
           <w:szCs w:val="24"/>
         </w:rPr>
       </w:pPr>
-      <w:bookmarkStart w:id="34" w:name="_GoBack"/>
-      <w:bookmarkEnd w:id="34"/>
     </w:p>
     <w:tbl>
       <w:tblPr>
@@ -12531,19 +12529,6 @@
                 <w:sz w:val="24"/>
               </w:rPr>
             </w:pPr>
-          </w:p>
-          <w:p>
-            <w:pPr>
-              <w:tabs>
-                <w:tab w:val="left" w:pos="1494"/>
-              </w:tabs>
-              <w:spacing w:line="276" w:lineRule="auto"/>
-              <w:jc w:val="center"/>
-              <w:rPr>
-                <w:rFonts w:ascii="Arial" w:hAnsi="Arial" w:cs="Arial"/>
-                <w:sz w:val="24"/>
-              </w:rPr>
-            </w:pPr>
             <w:r>
               <w:rPr>
                 <w:rFonts w:ascii="Arial" w:hAnsi="Arial" w:cs="Arial"/>
@@ -12552,9 +12537,9 @@
                 <w:lang w:val="es-MX" w:eastAsia="es-MX"/>
               </w:rPr>
               <w:drawing>
-                <wp:inline distT="0" distB="0" distL="0" distR="0" wp14:anchorId="59655D04" wp14:editId="20AE4489">
-                  <wp:extent cx="895475" cy="447737"/>
-                  <wp:effectExtent l="0" t="0" r="0" b="9525"/>
+                <wp:inline distT="0" distB="0" distL="0" distR="0" wp14:anchorId="59655D04" wp14:editId="2FE857BA">
+                  <wp:extent cx="779228" cy="389614"/>
+                  <wp:effectExtent l="0" t="0" r="1905" b="0"/>
                   <wp:docPr id="66" name="Imagen 66"/>
                   <wp:cNvGraphicFramePr>
                     <a:graphicFrameLocks xmlns:a="http://schemas.openxmlformats.org/drawingml/2006/main" noChangeAspect="1"/>
@@ -12566,20 +12551,27 @@
                           <pic:cNvPr id="1" name=""/>
                           <pic:cNvPicPr/>
                         </pic:nvPicPr>
-                        <pic:blipFill>
+                        <pic:blipFill rotWithShape="1">
                           <a:blip r:embed="rId23"/>
-                          <a:stretch>
-                            <a:fillRect/>
-                          </a:stretch>
+                          <a:srcRect l="1776" t="7105" r="11072" b="5743"/>
+                          <a:stretch/>
                         </pic:blipFill>
-                        <pic:spPr>
+                        <pic:spPr bwMode="auto">
                           <a:xfrm>
                             <a:off x="0" y="0"/>
-                            <a:ext cx="895475" cy="447737"/>
+                            <a:ext cx="780425" cy="390213"/>
                           </a:xfrm>
                           <a:prstGeom prst="rect">
                             <a:avLst/>
                           </a:prstGeom>
+                          <a:ln>
+                            <a:noFill/>
+                          </a:ln>
+                          <a:extLst>
+                            <a:ext uri="{53640926-AAD7-44D8-BBD7-CCE9431645EC}">
+                              <a14:shadowObscured xmlns:a14="http://schemas.microsoft.com/office/drawing/2010/main"/>
+                            </a:ext>
+                          </a:extLst>
                         </pic:spPr>
                       </pic:pic>
                     </a:graphicData>
@@ -12642,17 +12634,235 @@
           </w:p>
         </w:tc>
       </w:tr>
+      <w:tr>
+        <w:tc>
+          <w:tcPr>
+            <w:tcW w:w="4414" w:type="dxa"/>
+          </w:tcPr>
+          <w:p>
+            <w:pPr>
+              <w:tabs>
+                <w:tab w:val="left" w:pos="1494"/>
+              </w:tabs>
+              <w:spacing w:line="276" w:lineRule="auto"/>
+              <w:jc w:val="center"/>
+              <w:rPr>
+                <w:rFonts w:ascii="Arial" w:hAnsi="Arial" w:cs="Arial"/>
+                <w:noProof/>
+                <w:sz w:val="24"/>
+                <w:lang w:val="es-MX" w:eastAsia="es-MX"/>
+              </w:rPr>
+            </w:pPr>
+            <w:r>
+              <w:rPr>
+                <w:noProof/>
+                <w:lang w:val="es-MX" w:eastAsia="es-MX"/>
+              </w:rPr>
+              <w:drawing>
+                <wp:inline distT="0" distB="0" distL="0" distR="0" wp14:anchorId="7C43D18C" wp14:editId="5F1DE974">
+                  <wp:extent cx="540688" cy="469127"/>
+                  <wp:effectExtent l="0" t="0" r="0" b="7620"/>
+                  <wp:docPr id="2" name="Imagen 2"/>
+                  <wp:cNvGraphicFramePr>
+                    <a:graphicFrameLocks xmlns:a="http://schemas.openxmlformats.org/drawingml/2006/main" noChangeAspect="1"/>
+                  </wp:cNvGraphicFramePr>
+                  <a:graphic xmlns:a="http://schemas.openxmlformats.org/drawingml/2006/main">
+                    <a:graphicData uri="http://schemas.openxmlformats.org/drawingml/2006/picture">
+                      <pic:pic xmlns:pic="http://schemas.openxmlformats.org/drawingml/2006/picture">
+                        <pic:nvPicPr>
+                          <pic:cNvPr id="1" name=""/>
+                          <pic:cNvPicPr/>
+                        </pic:nvPicPr>
+                        <pic:blipFill rotWithShape="1">
+                          <a:blip r:embed="rId24"/>
+                          <a:srcRect l="12708" t="21068" r="71155" b="61550"/>
+                          <a:stretch/>
+                        </pic:blipFill>
+                        <pic:spPr bwMode="auto">
+                          <a:xfrm>
+                            <a:off x="0" y="0"/>
+                            <a:ext cx="560970" cy="486725"/>
+                          </a:xfrm>
+                          <a:prstGeom prst="rect">
+                            <a:avLst/>
+                          </a:prstGeom>
+                          <a:ln>
+                            <a:noFill/>
+                          </a:ln>
+                          <a:extLst>
+                            <a:ext uri="{53640926-AAD7-44D8-BBD7-CCE9431645EC}">
+                              <a14:shadowObscured xmlns:a14="http://schemas.microsoft.com/office/drawing/2010/main"/>
+                            </a:ext>
+                          </a:extLst>
+                        </pic:spPr>
+                      </pic:pic>
+                    </a:graphicData>
+                  </a:graphic>
+                </wp:inline>
+              </w:drawing>
+            </w:r>
+          </w:p>
+        </w:tc>
+        <w:tc>
+          <w:tcPr>
+            <w:tcW w:w="4414" w:type="dxa"/>
+          </w:tcPr>
+          <w:p>
+            <w:pPr>
+              <w:jc w:val="both"/>
+              <w:rPr>
+                <w:rFonts w:ascii="Arial" w:hAnsi="Arial" w:cs="Arial"/>
+                <w:b/>
+                <w:sz w:val="24"/>
+                <w:szCs w:val="24"/>
+              </w:rPr>
+            </w:pPr>
+            <w:r>
+              <w:rPr>
+                <w:rFonts w:ascii="Arial" w:hAnsi="Arial" w:cs="Arial"/>
+                <w:b/>
+                <w:sz w:val="24"/>
+                <w:szCs w:val="24"/>
+              </w:rPr>
+              <w:t xml:space="preserve">Cargar Plantilla Migración </w:t>
+            </w:r>
+          </w:p>
+          <w:p>
+            <w:pPr>
+              <w:jc w:val="both"/>
+              <w:rPr>
+                <w:rFonts w:ascii="Arial" w:hAnsi="Arial" w:cs="Arial"/>
+                <w:b/>
+                <w:sz w:val="24"/>
+                <w:szCs w:val="24"/>
+              </w:rPr>
+            </w:pPr>
+            <w:r>
+              <w:rPr>
+                <w:rFonts w:ascii="Arial" w:hAnsi="Arial" w:cs="Arial"/>
+                <w:sz w:val="24"/>
+                <w:szCs w:val="24"/>
+              </w:rPr>
+              <w:t xml:space="preserve">Carga la plantilla de migración para la carga masiva de registros </w:t>
+            </w:r>
+          </w:p>
+        </w:tc>
+      </w:tr>
+      <w:tr>
+        <w:tc>
+          <w:tcPr>
+            <w:tcW w:w="4414" w:type="dxa"/>
+          </w:tcPr>
+          <w:p>
+            <w:pPr>
+              <w:tabs>
+                <w:tab w:val="left" w:pos="1494"/>
+              </w:tabs>
+              <w:spacing w:line="276" w:lineRule="auto"/>
+              <w:jc w:val="center"/>
+              <w:rPr>
+                <w:rFonts w:ascii="Arial" w:hAnsi="Arial" w:cs="Arial"/>
+                <w:noProof/>
+                <w:sz w:val="24"/>
+                <w:lang w:val="es-MX" w:eastAsia="es-MX"/>
+              </w:rPr>
+            </w:pPr>
+            <w:r>
+              <w:rPr>
+                <w:noProof/>
+                <w:lang w:val="es-MX" w:eastAsia="es-MX"/>
+              </w:rPr>
+              <w:drawing>
+                <wp:inline distT="0" distB="0" distL="0" distR="0" wp14:anchorId="52A95CA7" wp14:editId="5C945CEF">
+                  <wp:extent cx="1550394" cy="310830"/>
+                  <wp:effectExtent l="0" t="0" r="0" b="0"/>
+                  <wp:docPr id="3" name="Imagen 3"/>
+                  <wp:cNvGraphicFramePr>
+                    <a:graphicFrameLocks xmlns:a="http://schemas.openxmlformats.org/drawingml/2006/main" noChangeAspect="1"/>
+                  </wp:cNvGraphicFramePr>
+                  <a:graphic xmlns:a="http://schemas.openxmlformats.org/drawingml/2006/main">
+                    <a:graphicData uri="http://schemas.openxmlformats.org/drawingml/2006/picture">
+                      <pic:pic xmlns:pic="http://schemas.openxmlformats.org/drawingml/2006/picture">
+                        <pic:nvPicPr>
+                          <pic:cNvPr id="1" name=""/>
+                          <pic:cNvPicPr/>
+                        </pic:nvPicPr>
+                        <pic:blipFill rotWithShape="1">
+                          <a:blip r:embed="rId24"/>
+                          <a:srcRect l="-2247" t="66127" r="11358" b="11250"/>
+                          <a:stretch/>
+                        </pic:blipFill>
+                        <pic:spPr bwMode="auto">
+                          <a:xfrm>
+                            <a:off x="0" y="0"/>
+                            <a:ext cx="1656295" cy="332062"/>
+                          </a:xfrm>
+                          <a:prstGeom prst="rect">
+                            <a:avLst/>
+                          </a:prstGeom>
+                          <a:ln>
+                            <a:noFill/>
+                          </a:ln>
+                          <a:extLst>
+                            <a:ext uri="{53640926-AAD7-44D8-BBD7-CCE9431645EC}">
+                              <a14:shadowObscured xmlns:a14="http://schemas.microsoft.com/office/drawing/2010/main"/>
+                            </a:ext>
+                          </a:extLst>
+                        </pic:spPr>
+                      </pic:pic>
+                    </a:graphicData>
+                  </a:graphic>
+                </wp:inline>
+              </w:drawing>
+            </w:r>
+          </w:p>
+        </w:tc>
+        <w:tc>
+          <w:tcPr>
+            <w:tcW w:w="4414" w:type="dxa"/>
+          </w:tcPr>
+          <w:p>
+            <w:pPr>
+              <w:jc w:val="both"/>
+              <w:rPr>
+                <w:rFonts w:ascii="Arial" w:hAnsi="Arial" w:cs="Arial"/>
+                <w:b/>
+                <w:sz w:val="24"/>
+                <w:szCs w:val="24"/>
+              </w:rPr>
+            </w:pPr>
+            <w:r>
+              <w:rPr>
+                <w:rFonts w:ascii="Arial" w:hAnsi="Arial" w:cs="Arial"/>
+                <w:b/>
+                <w:sz w:val="24"/>
+                <w:szCs w:val="24"/>
+              </w:rPr>
+              <w:t>Mostrar Todo</w:t>
+            </w:r>
+          </w:p>
+          <w:p>
+            <w:pPr>
+              <w:jc w:val="both"/>
+              <w:rPr>
+                <w:rFonts w:ascii="Arial" w:hAnsi="Arial" w:cs="Arial"/>
+                <w:b/>
+                <w:sz w:val="24"/>
+                <w:szCs w:val="24"/>
+              </w:rPr>
+            </w:pPr>
+            <w:r>
+              <w:rPr>
+                <w:rFonts w:ascii="Arial" w:hAnsi="Arial" w:cs="Arial"/>
+                <w:sz w:val="24"/>
+                <w:szCs w:val="24"/>
+              </w:rPr>
+              <w:t>Muestra todos los registros incluyendo ya finalizados</w:t>
+            </w:r>
+          </w:p>
+        </w:tc>
+      </w:tr>
     </w:tbl>
-    <w:p>
-      <w:pPr>
-        <w:rPr>
-          <w:rFonts w:ascii="Arial" w:hAnsi="Arial" w:cs="Arial"/>
-          <w:b/>
-          <w:sz w:val="24"/>
-          <w:szCs w:val="24"/>
-        </w:rPr>
-      </w:pPr>
-    </w:p>
     <w:p>
       <w:pPr>
         <w:rPr>
@@ -12764,7 +12974,7 @@
                           <pic:cNvPicPr/>
                         </pic:nvPicPr>
                         <pic:blipFill rotWithShape="1">
-                          <a:blip r:embed="rId24"/>
+                          <a:blip r:embed="rId25"/>
                           <a:srcRect l="34887" r="32557" b="1612"/>
                           <a:stretch/>
                         </pic:blipFill>
@@ -12857,7 +13067,7 @@
                           <pic:cNvPicPr/>
                         </pic:nvPicPr>
                         <pic:blipFill rotWithShape="1">
-                          <a:blip r:embed="rId24"/>
+                          <a:blip r:embed="rId25"/>
                           <a:srcRect r="62135" b="3630"/>
                           <a:stretch/>
                         </pic:blipFill>
@@ -12950,7 +13160,7 @@
                           <pic:cNvPicPr/>
                         </pic:nvPicPr>
                         <pic:blipFill rotWithShape="1">
-                          <a:blip r:embed="rId24"/>
+                          <a:blip r:embed="rId25"/>
                           <a:srcRect l="64448" t="-5473" r="-31" b="-3567"/>
                           <a:stretch/>
                         </pic:blipFill>
@@ -13015,6 +13225,479 @@
         </w:rPr>
       </w:pPr>
     </w:p>
+    <w:tbl>
+      <w:tblPr>
+        <w:tblStyle w:val="Tablaconcuadrcula"/>
+        <w:tblW w:w="0" w:type="auto"/>
+        <w:tblLook w:val="04A0" w:firstRow="1" w:lastRow="0" w:firstColumn="1" w:lastColumn="0" w:noHBand="0" w:noVBand="1"/>
+      </w:tblPr>
+      <w:tblGrid>
+        <w:gridCol w:w="1340"/>
+        <w:gridCol w:w="7488"/>
+      </w:tblGrid>
+      <w:tr>
+        <w:tc>
+          <w:tcPr>
+            <w:tcW w:w="1340" w:type="dxa"/>
+            <w:shd w:val="clear" w:color="auto" w:fill="002060"/>
+          </w:tcPr>
+          <w:p>
+            <w:pPr>
+              <w:rPr>
+                <w:rFonts w:ascii="Arial" w:hAnsi="Arial" w:cs="Arial"/>
+                <w:b/>
+                <w:sz w:val="24"/>
+                <w:szCs w:val="24"/>
+              </w:rPr>
+            </w:pPr>
+            <w:r>
+              <w:rPr>
+                <w:rFonts w:ascii="Arial" w:hAnsi="Arial" w:cs="Arial"/>
+                <w:b/>
+                <w:sz w:val="24"/>
+                <w:szCs w:val="24"/>
+              </w:rPr>
+              <w:t>Campo</w:t>
+            </w:r>
+          </w:p>
+        </w:tc>
+        <w:tc>
+          <w:tcPr>
+            <w:tcW w:w="7488" w:type="dxa"/>
+            <w:shd w:val="clear" w:color="auto" w:fill="002060"/>
+          </w:tcPr>
+          <w:p>
+            <w:pPr>
+              <w:rPr>
+                <w:rFonts w:ascii="Arial" w:hAnsi="Arial" w:cs="Arial"/>
+                <w:b/>
+                <w:sz w:val="24"/>
+                <w:szCs w:val="24"/>
+              </w:rPr>
+            </w:pPr>
+            <w:r>
+              <w:rPr>
+                <w:rFonts w:ascii="Arial" w:hAnsi="Arial" w:cs="Arial"/>
+                <w:b/>
+                <w:sz w:val="24"/>
+                <w:szCs w:val="24"/>
+              </w:rPr>
+              <w:t>Descripción</w:t>
+            </w:r>
+          </w:p>
+        </w:tc>
+      </w:tr>
+      <w:tr>
+        <w:tc>
+          <w:tcPr>
+            <w:tcW w:w="1340" w:type="dxa"/>
+          </w:tcPr>
+          <w:p>
+            <w:pPr>
+              <w:rPr>
+                <w:rFonts w:ascii="Arial" w:hAnsi="Arial" w:cs="Arial"/>
+                <w:b/>
+                <w:sz w:val="24"/>
+                <w:szCs w:val="24"/>
+              </w:rPr>
+            </w:pPr>
+            <w:r>
+              <w:rPr>
+                <w:rFonts w:ascii="Arial" w:hAnsi="Arial" w:cs="Arial"/>
+                <w:b/>
+                <w:noProof/>
+                <w:sz w:val="24"/>
+                <w:szCs w:val="24"/>
+                <w:lang w:val="es-MX" w:eastAsia="es-MX"/>
+              </w:rPr>
+              <w:drawing>
+                <wp:inline distT="0" distB="0" distL="0" distR="0" wp14:anchorId="2D42486F" wp14:editId="62E18345">
+                  <wp:extent cx="706170" cy="597528"/>
+                  <wp:effectExtent l="0" t="0" r="0" b="0"/>
+                  <wp:docPr id="21" name="Imagen 21"/>
+                  <wp:cNvGraphicFramePr>
+                    <a:graphicFrameLocks xmlns:a="http://schemas.openxmlformats.org/drawingml/2006/main" noChangeAspect="1"/>
+                  </wp:cNvGraphicFramePr>
+                  <a:graphic xmlns:a="http://schemas.openxmlformats.org/drawingml/2006/main">
+                    <a:graphicData uri="http://schemas.openxmlformats.org/drawingml/2006/picture">
+                      <pic:pic xmlns:pic="http://schemas.openxmlformats.org/drawingml/2006/picture">
+                        <pic:nvPicPr>
+                          <pic:cNvPr id="1" name=""/>
+                          <pic:cNvPicPr/>
+                        </pic:nvPicPr>
+                        <pic:blipFill rotWithShape="1">
+                          <a:blip r:embed="rId26"/>
+                          <a:srcRect l="25486" r="45701" b="1972"/>
+                          <a:stretch/>
+                        </pic:blipFill>
+                        <pic:spPr bwMode="auto">
+                          <a:xfrm>
+                            <a:off x="0" y="0"/>
+                            <a:ext cx="706390" cy="597714"/>
+                          </a:xfrm>
+                          <a:prstGeom prst="rect">
+                            <a:avLst/>
+                          </a:prstGeom>
+                          <a:ln>
+                            <a:noFill/>
+                          </a:ln>
+                          <a:extLst>
+                            <a:ext uri="{53640926-AAD7-44D8-BBD7-CCE9431645EC}">
+                              <a14:shadowObscured xmlns:a14="http://schemas.microsoft.com/office/drawing/2010/main"/>
+                            </a:ext>
+                          </a:extLst>
+                        </pic:spPr>
+                      </pic:pic>
+                    </a:graphicData>
+                  </a:graphic>
+                </wp:inline>
+              </w:drawing>
+            </w:r>
+          </w:p>
+        </w:tc>
+        <w:tc>
+          <w:tcPr>
+            <w:tcW w:w="7488" w:type="dxa"/>
+          </w:tcPr>
+          <w:p>
+            <w:pPr>
+              <w:rPr>
+                <w:rFonts w:ascii="Arial" w:hAnsi="Arial" w:cs="Arial"/>
+                <w:b/>
+                <w:sz w:val="24"/>
+                <w:szCs w:val="24"/>
+              </w:rPr>
+            </w:pPr>
+            <w:r>
+              <w:rPr>
+                <w:rFonts w:ascii="Arial" w:hAnsi="Arial" w:cs="Arial"/>
+                <w:b/>
+                <w:sz w:val="24"/>
+                <w:szCs w:val="24"/>
+              </w:rPr>
+              <w:t>Administrar detalles: Muestra información detallada de la solicitud y las operaciones de pago que la conforman.</w:t>
+            </w:r>
+          </w:p>
+        </w:tc>
+      </w:tr>
+      <w:tr>
+        <w:tc>
+          <w:tcPr>
+            <w:tcW w:w="1340" w:type="dxa"/>
+          </w:tcPr>
+          <w:p>
+            <w:pPr>
+              <w:spacing w:line="276" w:lineRule="auto"/>
+              <w:rPr>
+                <w:rFonts w:ascii="Arial" w:hAnsi="Arial" w:cs="Arial"/>
+                <w:b/>
+                <w:noProof/>
+                <w:sz w:val="24"/>
+                <w:szCs w:val="24"/>
+                <w:lang w:val="es-MX" w:eastAsia="es-MX"/>
+              </w:rPr>
+            </w:pPr>
+            <w:r>
+              <w:rPr>
+                <w:rFonts w:ascii="Arial" w:hAnsi="Arial" w:cs="Arial"/>
+                <w:b/>
+                <w:noProof/>
+                <w:sz w:val="24"/>
+                <w:szCs w:val="24"/>
+                <w:lang w:val="es-MX" w:eastAsia="es-MX"/>
+              </w:rPr>
+              <w:drawing>
+                <wp:inline distT="0" distB="0" distL="0" distR="0" wp14:anchorId="0075C9B5" wp14:editId="41C7DDD9">
+                  <wp:extent cx="714066" cy="588475"/>
+                  <wp:effectExtent l="0" t="0" r="0" b="2540"/>
+                  <wp:docPr id="25" name="Imagen 25"/>
+                  <wp:cNvGraphicFramePr>
+                    <a:graphicFrameLocks xmlns:a="http://schemas.openxmlformats.org/drawingml/2006/main" noChangeAspect="1"/>
+                  </wp:cNvGraphicFramePr>
+                  <a:graphic xmlns:a="http://schemas.openxmlformats.org/drawingml/2006/main">
+                    <a:graphicData uri="http://schemas.openxmlformats.org/drawingml/2006/picture">
+                      <pic:pic xmlns:pic="http://schemas.openxmlformats.org/drawingml/2006/picture">
+                        <pic:nvPicPr>
+                          <pic:cNvPr id="1" name=""/>
+                          <pic:cNvPicPr/>
+                        </pic:nvPicPr>
+                        <pic:blipFill rotWithShape="1">
+                          <a:blip r:embed="rId26"/>
+                          <a:srcRect l="210" r="70511" b="2980"/>
+                          <a:stretch/>
+                        </pic:blipFill>
+                        <pic:spPr bwMode="auto">
+                          <a:xfrm>
+                            <a:off x="0" y="0"/>
+                            <a:ext cx="717807" cy="591558"/>
+                          </a:xfrm>
+                          <a:prstGeom prst="rect">
+                            <a:avLst/>
+                          </a:prstGeom>
+                          <a:ln>
+                            <a:noFill/>
+                          </a:ln>
+                          <a:extLst>
+                            <a:ext uri="{53640926-AAD7-44D8-BBD7-CCE9431645EC}">
+                              <a14:shadowObscured xmlns:a14="http://schemas.microsoft.com/office/drawing/2010/main"/>
+                            </a:ext>
+                          </a:extLst>
+                        </pic:spPr>
+                      </pic:pic>
+                    </a:graphicData>
+                  </a:graphic>
+                </wp:inline>
+              </w:drawing>
+            </w:r>
+          </w:p>
+        </w:tc>
+        <w:tc>
+          <w:tcPr>
+            <w:tcW w:w="7488" w:type="dxa"/>
+          </w:tcPr>
+          <w:p>
+            <w:pPr>
+              <w:rPr>
+                <w:rFonts w:ascii="Arial" w:hAnsi="Arial" w:cs="Arial"/>
+                <w:b/>
+                <w:sz w:val="24"/>
+                <w:szCs w:val="24"/>
+              </w:rPr>
+            </w:pPr>
+            <w:r>
+              <w:rPr>
+                <w:rFonts w:ascii="Arial" w:hAnsi="Arial" w:cs="Arial"/>
+                <w:b/>
+                <w:sz w:val="24"/>
+                <w:szCs w:val="24"/>
+              </w:rPr>
+              <w:t xml:space="preserve">Base de cálculo: Descarga un archivo PDF donde se especifica las fórmulas utilizadas para para la obtención del </w:t>
+            </w:r>
+          </w:p>
+        </w:tc>
+      </w:tr>
+      <w:tr>
+        <w:tc>
+          <w:tcPr>
+            <w:tcW w:w="1340" w:type="dxa"/>
+          </w:tcPr>
+          <w:p>
+            <w:pPr>
+              <w:spacing w:line="276" w:lineRule="auto"/>
+              <w:rPr>
+                <w:rFonts w:ascii="Arial" w:hAnsi="Arial" w:cs="Arial"/>
+                <w:b/>
+                <w:sz w:val="24"/>
+                <w:szCs w:val="24"/>
+              </w:rPr>
+            </w:pPr>
+            <w:r>
+              <w:rPr>
+                <w:rFonts w:ascii="Arial" w:hAnsi="Arial" w:cs="Arial"/>
+                <w:b/>
+                <w:noProof/>
+                <w:sz w:val="24"/>
+                <w:szCs w:val="24"/>
+                <w:lang w:val="es-MX" w:eastAsia="es-MX"/>
+              </w:rPr>
+              <w:drawing>
+                <wp:inline distT="0" distB="0" distL="0" distR="0" wp14:anchorId="2B96B769" wp14:editId="5006F376">
+                  <wp:extent cx="660247" cy="597227"/>
+                  <wp:effectExtent l="0" t="0" r="6985" b="0"/>
+                  <wp:docPr id="31" name="Imagen 31"/>
+                  <wp:cNvGraphicFramePr>
+                    <a:graphicFrameLocks xmlns:a="http://schemas.openxmlformats.org/drawingml/2006/main" noChangeAspect="1"/>
+                  </wp:cNvGraphicFramePr>
+                  <a:graphic xmlns:a="http://schemas.openxmlformats.org/drawingml/2006/main">
+                    <a:graphicData uri="http://schemas.openxmlformats.org/drawingml/2006/picture">
+                      <pic:pic xmlns:pic="http://schemas.openxmlformats.org/drawingml/2006/picture">
+                        <pic:nvPicPr>
+                          <pic:cNvPr id="1" name=""/>
+                          <pic:cNvPicPr/>
+                        </pic:nvPicPr>
+                        <pic:blipFill rotWithShape="1">
+                          <a:blip r:embed="rId26"/>
+                          <a:srcRect l="49903" t="-2976" r="23116" b="4843"/>
+                          <a:stretch/>
+                        </pic:blipFill>
+                        <pic:spPr bwMode="auto">
+                          <a:xfrm>
+                            <a:off x="0" y="0"/>
+                            <a:ext cx="660247" cy="597227"/>
+                          </a:xfrm>
+                          <a:prstGeom prst="rect">
+                            <a:avLst/>
+                          </a:prstGeom>
+                          <a:ln>
+                            <a:noFill/>
+                          </a:ln>
+                          <a:extLst>
+                            <a:ext uri="{53640926-AAD7-44D8-BBD7-CCE9431645EC}">
+                              <a14:shadowObscured xmlns:a14="http://schemas.microsoft.com/office/drawing/2010/main"/>
+                            </a:ext>
+                          </a:extLst>
+                        </pic:spPr>
+                      </pic:pic>
+                    </a:graphicData>
+                  </a:graphic>
+                </wp:inline>
+              </w:drawing>
+            </w:r>
+          </w:p>
+        </w:tc>
+        <w:tc>
+          <w:tcPr>
+            <w:tcW w:w="7488" w:type="dxa"/>
+          </w:tcPr>
+          <w:p>
+            <w:pPr>
+              <w:rPr>
+                <w:rFonts w:ascii="Arial" w:hAnsi="Arial" w:cs="Arial"/>
+                <w:b/>
+                <w:sz w:val="24"/>
+                <w:szCs w:val="24"/>
+              </w:rPr>
+            </w:pPr>
+            <w:r>
+              <w:rPr>
+                <w:rFonts w:ascii="Arial" w:hAnsi="Arial" w:cs="Arial"/>
+                <w:b/>
+                <w:sz w:val="24"/>
+                <w:szCs w:val="24"/>
+              </w:rPr>
+              <w:t>Administrar SPEI: área para visualizar y descargar los archivos PDF</w:t>
+            </w:r>
+          </w:p>
+        </w:tc>
+      </w:tr>
+      <w:tr>
+        <w:tc>
+          <w:tcPr>
+            <w:tcW w:w="1340" w:type="dxa"/>
+          </w:tcPr>
+          <w:p>
+            <w:pPr>
+              <w:rPr>
+                <w:rFonts w:ascii="Arial" w:hAnsi="Arial" w:cs="Arial"/>
+                <w:b/>
+                <w:noProof/>
+                <w:sz w:val="24"/>
+                <w:szCs w:val="24"/>
+                <w:lang w:val="es-MX" w:eastAsia="es-MX"/>
+              </w:rPr>
+            </w:pPr>
+            <w:r>
+              <w:rPr>
+                <w:rFonts w:ascii="Arial" w:hAnsi="Arial" w:cs="Arial"/>
+                <w:b/>
+                <w:noProof/>
+                <w:sz w:val="24"/>
+                <w:szCs w:val="24"/>
+                <w:lang w:val="es-MX" w:eastAsia="es-MX"/>
+              </w:rPr>
+              <w:t xml:space="preserve"> </w:t>
+            </w:r>
+            <w:r>
+              <w:rPr>
+                <w:rFonts w:ascii="Arial" w:hAnsi="Arial" w:cs="Arial"/>
+                <w:b/>
+                <w:noProof/>
+                <w:sz w:val="24"/>
+                <w:szCs w:val="24"/>
+                <w:lang w:val="es-MX" w:eastAsia="es-MX"/>
+              </w:rPr>
+              <w:drawing>
+                <wp:inline distT="0" distB="0" distL="0" distR="0" wp14:anchorId="35B6D82D" wp14:editId="428FF5D0">
+                  <wp:extent cx="669334" cy="633427"/>
+                  <wp:effectExtent l="0" t="0" r="0" b="0"/>
+                  <wp:docPr id="32" name="Imagen 32"/>
+                  <wp:cNvGraphicFramePr>
+                    <a:graphicFrameLocks xmlns:a="http://schemas.openxmlformats.org/drawingml/2006/main" noChangeAspect="1"/>
+                  </wp:cNvGraphicFramePr>
+                  <a:graphic xmlns:a="http://schemas.openxmlformats.org/drawingml/2006/main">
+                    <a:graphicData uri="http://schemas.openxmlformats.org/drawingml/2006/picture">
+                      <pic:pic xmlns:pic="http://schemas.openxmlformats.org/drawingml/2006/picture">
+                        <pic:nvPicPr>
+                          <pic:cNvPr id="1" name=""/>
+                          <pic:cNvPicPr/>
+                        </pic:nvPicPr>
+                        <pic:blipFill rotWithShape="1">
+                          <a:blip r:embed="rId26"/>
+                          <a:srcRect l="71390" t="-7444" r="1224" b="3234"/>
+                          <a:stretch/>
+                        </pic:blipFill>
+                        <pic:spPr bwMode="auto">
+                          <a:xfrm>
+                            <a:off x="0" y="0"/>
+                            <a:ext cx="671436" cy="635416"/>
+                          </a:xfrm>
+                          <a:prstGeom prst="rect">
+                            <a:avLst/>
+                          </a:prstGeom>
+                          <a:ln>
+                            <a:noFill/>
+                          </a:ln>
+                          <a:extLst>
+                            <a:ext uri="{53640926-AAD7-44D8-BBD7-CCE9431645EC}">
+                              <a14:shadowObscured xmlns:a14="http://schemas.microsoft.com/office/drawing/2010/main"/>
+                            </a:ext>
+                          </a:extLst>
+                        </pic:spPr>
+                      </pic:pic>
+                    </a:graphicData>
+                  </a:graphic>
+                </wp:inline>
+              </w:drawing>
+            </w:r>
+            <w:r>
+              <w:rPr>
+                <w:rFonts w:ascii="Arial" w:hAnsi="Arial" w:cs="Arial"/>
+                <w:b/>
+                <w:noProof/>
+                <w:sz w:val="24"/>
+                <w:szCs w:val="24"/>
+                <w:lang w:val="es-MX" w:eastAsia="es-MX"/>
+              </w:rPr>
+              <w:t xml:space="preserve"> </w:t>
+            </w:r>
+          </w:p>
+          <w:p>
+            <w:pPr>
+              <w:rPr>
+                <w:rFonts w:ascii="Arial" w:hAnsi="Arial" w:cs="Arial"/>
+                <w:b/>
+                <w:sz w:val="2"/>
+                <w:szCs w:val="2"/>
+              </w:rPr>
+            </w:pPr>
+          </w:p>
+        </w:tc>
+        <w:tc>
+          <w:tcPr>
+            <w:tcW w:w="7488" w:type="dxa"/>
+          </w:tcPr>
+          <w:p>
+            <w:pPr>
+              <w:rPr>
+                <w:rFonts w:ascii="Arial" w:hAnsi="Arial" w:cs="Arial"/>
+                <w:b/>
+                <w:sz w:val="24"/>
+                <w:szCs w:val="24"/>
+              </w:rPr>
+            </w:pPr>
+            <w:r>
+              <w:rPr>
+                <w:rFonts w:ascii="Arial" w:hAnsi="Arial" w:cs="Arial"/>
+                <w:b/>
+                <w:sz w:val="24"/>
+                <w:szCs w:val="24"/>
+              </w:rPr>
+              <w:t>Administrar CFDI: área para cargar los CFDI</w:t>
+            </w:r>
+          </w:p>
+        </w:tc>
+      </w:tr>
+    </w:tbl>
     <w:p>
       <w:pPr>
         <w:rPr>
@@ -13029,43 +13712,16 @@
       <w:pPr>
         <w:rPr>
           <w:rFonts w:ascii="Arial" w:hAnsi="Arial" w:cs="Arial"/>
-          <w:b/>
           <w:sz w:val="24"/>
           <w:szCs w:val="24"/>
         </w:rPr>
       </w:pPr>
-    </w:p>
-    <w:p>
-      <w:pPr>
-        <w:rPr>
-          <w:rFonts w:ascii="Arial" w:hAnsi="Arial" w:cs="Arial"/>
-          <w:b/>
-          <w:sz w:val="24"/>
-          <w:szCs w:val="24"/>
-        </w:rPr>
-      </w:pPr>
-    </w:p>
-    <w:p>
-      <w:pPr>
-        <w:rPr>
-          <w:rFonts w:ascii="Arial" w:hAnsi="Arial" w:cs="Arial"/>
-          <w:sz w:val="24"/>
-          <w:szCs w:val="24"/>
-        </w:rPr>
-      </w:pPr>
-    </w:p>
-    <w:p>
-      <w:pPr>
-        <w:rPr>
-          <w:rFonts w:ascii="Arial" w:hAnsi="Arial" w:cs="Arial"/>
-          <w:sz w:val="24"/>
-          <w:szCs w:val="24"/>
-        </w:rPr>
-      </w:pPr>
+      <w:bookmarkStart w:id="34" w:name="_GoBack"/>
+      <w:bookmarkEnd w:id="34"/>
     </w:p>
     <w:sectPr>
-      <w:headerReference w:type="default" r:id="rId25"/>
-      <w:footerReference w:type="default" r:id="rId26"/>
+      <w:headerReference w:type="default" r:id="rId27"/>
+      <w:footerReference w:type="default" r:id="rId28"/>
       <w:pgSz w:w="12240" w:h="15840" w:code="1"/>
       <w:pgMar w:top="1417" w:right="1701" w:bottom="1417" w:left="1701" w:header="708" w:footer="708" w:gutter="0"/>
       <w:cols w:space="708"/>
@@ -13115,6 +13771,7 @@
         <w:docPartUnique/>
       </w:docPartObj>
     </w:sdtPr>
+    <w:sdtEndPr/>
     <w:sdtContent>
       <w:sdt>
         <w:sdtPr>
@@ -13128,6 +13785,7 @@
             <w:docPartUnique/>
           </w:docPartObj>
         </w:sdtPr>
+        <w:sdtEndPr/>
         <w:sdtContent>
           <w:p>
             <w:pPr>
@@ -13363,7 +14021,7 @@
                 <w:noProof/>
                 <w:color w:val="FFFFFF" w:themeColor="background1"/>
               </w:rPr>
-              <w:t>16</w:t>
+              <w:t>2</w:t>
             </w:r>
             <w:r>
               <w:rPr>
@@ -15455,7 +16113,7 @@
 </file>
 
 <file path=customXml/itemProps1.xml><?xml version="1.0" encoding="utf-8"?>
-<ds:datastoreItem xmlns:ds="http://schemas.openxmlformats.org/officeDocument/2006/customXml" ds:itemID="{C8FA0C95-9EFF-458C-9A67-D5F525383DA2}">
+<ds:datastoreItem xmlns:ds="http://schemas.openxmlformats.org/officeDocument/2006/customXml" ds:itemID="{F6D50A86-BA78-4001-B07C-DCF274CA4F59}">
   <ds:schemaRefs>
     <ds:schemaRef ds:uri="http://schemas.openxmlformats.org/officeDocument/2006/bibliography"/>
   </ds:schemaRefs>

</xml_diff>